<commit_message>
Fix typo in postcode
* Now taken from the database rather than built into templates
</commit_message>
<xml_diff>
--- a/curriculum_vitae.docx
+++ b/curriculum_vitae.docx
@@ -15,7 +15,7 @@
         <w:pStyle w:val="contact_info"/>
       </w:pPr>
       <w:r>
-        <w:t>120 High Street, Landbeach, Cambridge, CB25 8FU | 07803 296105 | caleb.marchent@iee.org</w:t>
+        <w:t>120 High Street, Landbeach, Cambridge, CB25 9FU | 07803 296105 | caleb.marchent@iee.org</w:t>
       </w:r>
     </w:p>
     <w:p>
@@ -161,7 +161,7 @@
               <w:rPr>
                 <w:b w:val="0"/>
               </w:rPr>
-              <w:t xml:space="preserve"> Git, SVN, CVS, Peforce</w:t>
+              <w:t xml:space="preserve"> Git, SVN, CVS, Perforce</w:t>
             </w:r>
           </w:p>
         </w:tc>

</xml_diff>

<commit_message>
FB001 customisations for specific role
</commit_message>
<xml_diff>
--- a/curriculum_vitae.docx
+++ b/curriculum_vitae.docx
@@ -421,6 +421,22 @@
         <w:pStyle w:val="achievement_bullet"/>
       </w:pPr>
       <w:r>
+        <w:t>Implemented rsyslog support to the AminoMOVE CloudTV media backend, enabling its output to be fed to the log collection and analysis tools Splunk and Unomaly allowing production deployment issues to be field issues to be rapidly identified and understood</w:t>
+      </w:r>
+    </w:p>
+    <w:p>
+      <w:pPr>
+        <w:pStyle w:val="achievement_bullet"/>
+      </w:pPr>
+      <w:r>
+        <w:t>Delivered a complete set of demonstrator services used to support the sales team in winning opportunities; including developing the ground-breaking concept of using an Amino STB as the cable to IP turn-around acting as the content source for the Amino's first AWS hosted CloudTV service</w:t>
+      </w:r>
+    </w:p>
+    <w:p>
+      <w:pPr>
+        <w:pStyle w:val="achievement_bullet"/>
+      </w:pPr>
+      <w:r>
         <w:t>Developed automatic build and release systems to assure the stability of the common code base, aligning build and release processes to eliminating release day delays due to broken configuration</w:t>
       </w:r>
     </w:p>
@@ -454,14 +470,6 @@
       </w:pPr>
       <w:r>
         <w:t>Developed the company's first Scrum tool using MySQL, perl, HTML and Javascript, automatically synchronised with TestTrack Bug-Tracker allowing consistent prioritised backlogs for each team and reducing administrative burden</w:t>
-      </w:r>
-    </w:p>
-    <w:p>
-      <w:pPr>
-        <w:pStyle w:val="achievement_bullet"/>
-      </w:pPr>
-      <w:r>
-        <w:t>Platform ports Amino’s AmiNET Linux media streaming stack to ST 7105 and later Intel Berryville family of STBs</w:t>
       </w:r>
     </w:p>
     <w:p>
@@ -518,7 +526,23 @@
         <w:pStyle w:val="company_summary"/>
       </w:pPr>
       <w:r>
-        <w:t>Electronic document software; Managed team to deliver PDF workflow software for Windows</w:t>
+        <w:t>Electronic document software; Managed team to deliver PDF workflow software using for Windows</w:t>
+      </w:r>
+    </w:p>
+    <w:p>
+      <w:pPr>
+        <w:pStyle w:val="achievement_bullet"/>
+      </w:pPr>
+      <w:r>
+        <w:t>Formulated framework for developer tests, using QT’s built-in javascript technology. Used to implement tests during module development which were then built into a suite for avoiding regressions in subsequent iterations</w:t>
+      </w:r>
+    </w:p>
+    <w:p>
+      <w:pPr>
+        <w:pStyle w:val="achievement_bullet"/>
+      </w:pPr>
+      <w:r>
+        <w:t>Defined change request tracking processes and then evolved it throughout the project to support team’s constant process improvement</w:t>
       </w:r>
     </w:p>
     <w:p>
@@ -591,23 +615,7 @@
         <w:pStyle w:val="achievement_bullet"/>
       </w:pPr>
       <w:r>
-        <w:t>Used SQL and Perl skills to write tool to export issue tracking history empowering clients to resolve common issues independently</w:t>
-      </w:r>
-    </w:p>
-    <w:p>
-      <w:pPr>
-        <w:pStyle w:val="achievement_bullet"/>
-      </w:pPr>
-      <w:r>
         <w:t>Defined Support Processes for the Motorola WiMAX programme optimising communication with client engineers, while maintaining project control</w:t>
-      </w:r>
-    </w:p>
-    <w:p>
-      <w:pPr>
-        <w:pStyle w:val="achievement_bullet"/>
-      </w:pPr>
-      <w:r>
-        <w:t>Recruited test team leader, software and test engineers who became key to project success</w:t>
       </w:r>
     </w:p>
     <w:p>

</xml_diff>

<commit_message>
Update with contract at Facebook
</commit_message>
<xml_diff>
--- a/curriculum_vitae.docx
+++ b/curriculum_vitae.docx
@@ -139,7 +139,7 @@
               <w:rPr>
                 <w:b w:val="0"/>
               </w:rPr>
-              <w:t xml:space="preserve"> Buildroot, GNU Make, Autotools</w:t>
+              <w:t xml:space="preserve"> CMake, Buildroot, GNU Make, Autotools</w:t>
             </w:r>
           </w:p>
           <w:p>
@@ -395,6 +395,79 @@
         <w:rPr>
           <w:b/>
         </w:rPr>
+        <w:t>Contract via Aquent at Facebook</w:t>
+      </w:r>
+      <w:r>
+        <w:tab/>
+        <w:tab/>
+      </w:r>
+      <w:r>
+        <w:rPr>
+          <w:b/>
+        </w:rPr>
+        <w:t>2018 - to date</w:t>
+      </w:r>
+    </w:p>
+    <w:p>
+      <w:pPr>
+        <w:pStyle w:val="company_summary"/>
+      </w:pPr>
+      <w:r>
+        <w:t>Contract to deliver LogDevice Open Source, making a key component of Facebooks data-infrastructure available for use and contribution by the open source community</w:t>
+      </w:r>
+    </w:p>
+    <w:p>
+      <w:pPr>
+        <w:pStyle w:val="achievement_bullet"/>
+      </w:pPr>
+      <w:r>
+        <w:t>Port LogDevice to CMake build environment; allowing development outside Faceboook infrastructure.</w:t>
+      </w:r>
+    </w:p>
+    <w:p>
+      <w:pPr>
+        <w:pStyle w:val="achievement_bullet"/>
+      </w:pPr>
+      <w:r>
+        <w:t>Configured Travis and then CircleCI CI pipelines for LogDevice compiling, unit and system testing publishing to images to DockerHub and documents to GitHub. Allowing rapid signal for developers of the impact of their diffs on LogDevice-OSS.</w:t>
+      </w:r>
+    </w:p>
+    <w:p>
+      <w:pPr>
+        <w:pStyle w:val="achievement_bullet"/>
+      </w:pPr>
+      <w:r>
+        <w:t>Creation of Debian packages for LogDevice; to allow rapid installation.</w:t>
+      </w:r>
+    </w:p>
+    <w:p>
+      <w:pPr>
+        <w:pStyle w:val="achievement_bullet"/>
+      </w:pPr>
+      <w:r>
+        <w:t>Internal CI pipelines using Facebook infrastructure to give internal developers feedback on every diff.</w:t>
+      </w:r>
+    </w:p>
+    <w:p>
+      <w:pPr>
+        <w:pStyle w:val="achievement_bullet"/>
+      </w:pPr>
+      <w:r>
+        <w:t>Ported FBThrift-py3 to open source, the first Cython compiled open source offering from Facebook and a key component in opening many more projects to the community in its position as a building block for Facebook systems and servicesx</w:t>
+      </w:r>
+    </w:p>
+    <w:p>
+      <w:pPr>
+        <w:tabs>
+          <w:tab w:pos="4320" w:val="center"/>
+          <w:tab w:pos="8640" w:val="right"/>
+        </w:tabs>
+        <w:spacing w:after="60"/>
+      </w:pPr>
+      <w:r>
+        <w:rPr>
+          <w:b/>
+        </w:rPr>
         <w:t>Amino Communications</w:t>
       </w:r>
       <w:r>
@@ -414,14 +487,6 @@
       </w:pPr>
       <w:r>
         <w:t>Linux software development for media-streaming devices (STBs) and services. Hired to fill two roles: Scrum Master for the Platform team and "toolsmith" developing toolchains, release systems and developer tools to ensure developer productivity</w:t>
-      </w:r>
-    </w:p>
-    <w:p>
-      <w:pPr>
-        <w:pStyle w:val="achievement_bullet"/>
-      </w:pPr>
-      <w:r>
-        <w:t>Implemented rsyslog support to the AminoMOVE CloudTV media backend, enabling its output to be fed to the log collection and analysis tools Splunk and Unomaly allowing production deployment issues to be field issues to be rapidly identified and understood</w:t>
       </w:r>
     </w:p>
     <w:p>
@@ -531,22 +596,6 @@
     </w:p>
     <w:p>
       <w:pPr>
-        <w:pStyle w:val="achievement_bullet"/>
-      </w:pPr>
-      <w:r>
-        <w:t>Formulated framework for developer tests, using QT’s built-in javascript technology. Used to implement tests during module development which were then built into a suite for avoiding regressions in subsequent iterations</w:t>
-      </w:r>
-    </w:p>
-    <w:p>
-      <w:pPr>
-        <w:pStyle w:val="achievement_bullet"/>
-      </w:pPr>
-      <w:r>
-        <w:t>Defined change request tracking processes and then evolved it throughout the project to support team’s constant process improvement</w:t>
-      </w:r>
-    </w:p>
-    <w:p>
-      <w:pPr>
         <w:tabs>
           <w:tab w:pos="4320" w:val="center"/>
           <w:tab w:pos="8640" w:val="right"/>
@@ -591,31 +640,7 @@
         <w:pStyle w:val="achievement_bullet"/>
       </w:pPr>
       <w:r>
-        <w:t>Aligned development and client software configurations eliminating time to debug mismatches</w:t>
-      </w:r>
-    </w:p>
-    <w:p>
-      <w:pPr>
-        <w:pStyle w:val="achievement_bullet"/>
-      </w:pPr>
-      <w:r>
-        <w:t>Co-ordinated with other departments to agree a branching and integration strategy allowing a wider range of options to be delivered to future clients</w:t>
-      </w:r>
-    </w:p>
-    <w:p>
-      <w:pPr>
-        <w:pStyle w:val="achievement_bullet"/>
-      </w:pPr>
-      <w:r>
         <w:t>Wrote Perl scripts which analysed the build options applied to each software module in both development and client profiles pre-emptively identifying and resolving latent defects</w:t>
-      </w:r>
-    </w:p>
-    <w:p>
-      <w:pPr>
-        <w:pStyle w:val="achievement_bullet"/>
-      </w:pPr>
-      <w:r>
-        <w:t>Defined Support Processes for the Motorola WiMAX programme optimising communication with client engineers, while maintaining project control</w:t>
       </w:r>
     </w:p>
     <w:p>

</xml_diff>

<commit_message>
Rigorous 80 char line wrap in CV db.
</commit_message>
<xml_diff>
--- a/curriculum_vitae.docx
+++ b/curriculum_vitae.docx
@@ -117,7 +117,7 @@
               <w:rPr>
                 <w:b w:val="0"/>
               </w:rPr>
-              <w:t xml:space="preserve"> Jenkins</w:t>
+              <w:t xml:space="preserve"> Jenkins, CirlceCI, TravisCI</w:t>
             </w:r>
           </w:p>
           <w:p>
@@ -421,7 +421,7 @@
         <w:pStyle w:val="achievement_bullet"/>
       </w:pPr>
       <w:r>
-        <w:t>Port LogDevice to CMake build environment; allowing development outside Faceboook infrastructure.</w:t>
+        <w:t>Port LogDevice to CMake build environment; allowing development outside Facebook infrastructure.</w:t>
       </w:r>
     </w:p>
     <w:p>
@@ -453,7 +453,7 @@
         <w:pStyle w:val="achievement_bullet"/>
       </w:pPr>
       <w:r>
-        <w:t>Ported FBThrift-py3 to open source, the first Cython compiled open source offering from Facebook and a key component in opening many more projects to the community in its position as a building block for Facebook systems and servicesx</w:t>
+        <w:t>Ported FBThrift-py3 to open source, the first Cython compiled open source offering from Facebook and a key component in opening many more projects to the community in its position as a building block for Facebook systems and services</w:t>
       </w:r>
     </w:p>
     <w:p>
@@ -550,7 +550,7 @@
         <w:pStyle w:val="achievement_bullet"/>
       </w:pPr>
       <w:r>
-        <w:t>Working closing with our client through daily cross-company scrum stand-ups delivered Amino’s first end-to-end Service to screen multi-media video solution delivered through multiple DRM protected ABR formats (HLS, DASH, MSS). Including live streaming services (264 channel), recording services (50+ channels), radio channels, pause liveTV</w:t>
+        <w:t>Working closely with our client through daily cross-company scrum stand-ups delivered Amino’s first end-to-end Service to screen multi-media video solution delivered through multiple DRM protected ABR formats (HLS, DASH, MSS). Including live streaming services (264 channel), recording services (50+ channels), radio channels, pause liveTV</w:t>
       </w:r>
     </w:p>
     <w:p>

</xml_diff>

<commit_message>
Handle hyphenated, underscored words and possessives  in spell-check
Implemented with 2 passes, first a check for known hyphenated words in
the dictionary, then split the remaining words and check again; so that
I can eliminate words like cross-functional

  * Google reckons preemptively should not be hyphenated, added to
    custom dictionary as there was no match for the default one.
</commit_message>
<xml_diff>
--- a/curriculum_vitae.docx
+++ b/curriculum_vitae.docx
@@ -413,7 +413,7 @@
         <w:pStyle w:val="company_summary"/>
       </w:pPr>
       <w:r>
-        <w:t>Contract to deliver LogDevice Open Source, making a key component of Facebooks data-infrastructure available for use and contribution by the open source community</w:t>
+        <w:t>Contract to deliver LogDevice Open Source, making a key component of Facebook's data-infrastructure available for use and contribution by the open source community</w:t>
       </w:r>
     </w:p>
     <w:p>
@@ -640,7 +640,7 @@
         <w:pStyle w:val="achievement_bullet"/>
       </w:pPr>
       <w:r>
-        <w:t>Wrote Perl scripts which analysed the build options applied to each software module in both development and client profiles pre-emptively identifying and resolving latent defects</w:t>
+        <w:t>Wrote Perl scripts which analysed the build options applied to each software module in both development and client profiles preemptively identifying and resolving latent defects</w:t>
       </w:r>
     </w:p>
     <w:p>

</xml_diff>

<commit_message>
Add current role to CVDB
</commit_message>
<xml_diff>
--- a/curriculum_vitae.docx
+++ b/curriculum_vitae.docx
@@ -395,6 +395,39 @@
         <w:rPr>
           <w:b/>
         </w:rPr>
+        <w:t>Audio Analytic</w:t>
+      </w:r>
+      <w:r>
+        <w:tab/>
+        <w:tab/>
+      </w:r>
+      <w:r>
+        <w:rPr>
+          <w:b/>
+        </w:rPr>
+        <w:t>2019 - to date</w:t>
+      </w:r>
+    </w:p>
+    <w:p>
+      <w:pPr>
+        <w:pStyle w:val="company_summary"/>
+      </w:pPr>
+      <w:r>
+        <w:t>Established new Platforms team, to build-out the infrastructure and tooling to support the machine learning of sounds.</w:t>
+      </w:r>
+    </w:p>
+    <w:p>
+      <w:pPr>
+        <w:tabs>
+          <w:tab w:pos="4320" w:val="center"/>
+          <w:tab w:pos="8640" w:val="right"/>
+        </w:tabs>
+        <w:spacing w:after="60"/>
+      </w:pPr>
+      <w:r>
+        <w:rPr>
+          <w:b/>
+        </w:rPr>
         <w:t>Contract via Aquent at Facebook</w:t>
       </w:r>
       <w:r>
@@ -405,7 +438,7 @@
         <w:rPr>
           <w:b/>
         </w:rPr>
-        <w:t>2018 - to date</w:t>
+        <w:t>2018 - 2019</w:t>
       </w:r>
     </w:p>
     <w:p>

</xml_diff>